<commit_message>
done sprint backlog and meeting minutes
</commit_message>
<xml_diff>
--- a/docs/sprint3/Meeting_Minutes_10.docx
+++ b/docs/sprint3/Meeting_Minutes_10.docx
@@ -226,13 +226,7 @@
               <w:rPr>
                 <w:lang w:val="en-US"/>
               </w:rPr>
-              <w:t>2</w:t>
-            </w:r>
-            <w:r>
-              <w:rPr>
-                <w:lang w:val="en-US"/>
-              </w:rPr>
-              <w:t>2</w:t>
+              <w:t>08</w:t>
             </w:r>
             <w:r>
               <w:rPr>
@@ -244,7 +238,7 @@
               <w:rPr>
                 <w:lang w:val="en-US"/>
               </w:rPr>
-              <w:t>11</w:t>
+              <w:t>12</w:t>
             </w:r>
             <w:r>
               <w:t>.201</w:t>
@@ -2218,22 +2212,31 @@
                 <w:szCs w:val="18"/>
                 <w:lang w:val="en-US"/>
               </w:rPr>
+              <w:t>09</w:t>
+            </w:r>
+            <w:r>
+              <w:rPr>
+                <w:sz w:val="18"/>
+                <w:szCs w:val="18"/>
+              </w:rPr>
+              <w:t>.1</w:t>
+            </w:r>
+            <w:r>
+              <w:rPr>
+                <w:sz w:val="18"/>
+                <w:szCs w:val="18"/>
+                <w:lang w:val="en-US"/>
+              </w:rPr>
               <w:t>2</w:t>
             </w:r>
-            <w:r>
-              <w:rPr>
-                <w:sz w:val="18"/>
-                <w:szCs w:val="18"/>
-                <w:lang w:val="en-US"/>
-              </w:rPr>
-              <w:t>2</w:t>
-            </w:r>
-            <w:r>
-              <w:rPr>
-                <w:sz w:val="18"/>
-                <w:szCs w:val="18"/>
-              </w:rPr>
-              <w:t>.11.2016</w:t>
+            <w:bookmarkStart w:id="0" w:name="_GoBack"/>
+            <w:bookmarkEnd w:id="0"/>
+            <w:r>
+              <w:rPr>
+                <w:sz w:val="18"/>
+                <w:szCs w:val="18"/>
+              </w:rPr>
+              <w:t>.2016</w:t>
             </w:r>
           </w:p>
         </w:tc>
@@ -2714,8 +2717,6 @@
               </w:tabs>
               <w:spacing w:before="60" w:after="60"/>
             </w:pPr>
-            <w:bookmarkStart w:id="0" w:name="_GoBack"/>
-            <w:bookmarkEnd w:id="0"/>
           </w:p>
         </w:tc>
         <w:tc>

</xml_diff>